<commit_message>
changes to resume. delete images. update education descriptions.
</commit_message>
<xml_diff>
--- a/Simon P. Castellanos - Resume.docx
+++ b/Simon P. Castellanos - Resume.docx
@@ -68,21 +68,7 @@
         <w:rPr>
           <w:rFonts w:ascii="Calibri" w:hAnsi="Calibri"/>
         </w:rPr>
-        <w:t xml:space="preserve">222 </w:t>
-      </w:r>
-      <w:proofErr w:type="spellStart"/>
-      <w:r>
-        <w:rPr>
-          <w:rFonts w:ascii="Calibri" w:hAnsi="Calibri"/>
-        </w:rPr>
-        <w:t>Hearthshire</w:t>
-      </w:r>
-      <w:proofErr w:type="spellEnd"/>
-      <w:r>
-        <w:rPr>
-          <w:rFonts w:ascii="Calibri" w:hAnsi="Calibri"/>
-        </w:rPr>
-        <w:t xml:space="preserve"> Circle</w:t>
+        <w:t>222 Hearthshire Circle</w:t>
       </w:r>
       <w:r>
         <w:rPr>
@@ -176,6 +162,48 @@
           <w:rFonts w:ascii="Calibri" w:hAnsi="Calibri"/>
         </w:rPr>
         <w:t>4905</w:t>
+      </w:r>
+    </w:p>
+    <w:p>
+      <w:pPr>
+        <w:pBdr>
+          <w:bottom w:val="single" w:sz="6" w:space="0" w:color="auto"/>
+        </w:pBdr>
+        <w:tabs>
+          <w:tab w:val="left" w:pos="2160"/>
+          <w:tab w:val="right" w:pos="10800"/>
+        </w:tabs>
+        <w:jc w:val="center"/>
+        <w:rPr>
+          <w:rFonts w:ascii="Calibri" w:hAnsi="Calibri"/>
+        </w:rPr>
+      </w:pPr>
+      <w:r>
+        <w:rPr>
+          <w:rFonts w:ascii="Calibri" w:hAnsi="Calibri"/>
+        </w:rPr>
+        <w:t>LinkedIn: linkedin.com/in/simon-castellanos</w:t>
+      </w:r>
+    </w:p>
+    <w:p>
+      <w:pPr>
+        <w:pBdr>
+          <w:bottom w:val="single" w:sz="6" w:space="0" w:color="auto"/>
+        </w:pBdr>
+        <w:tabs>
+          <w:tab w:val="left" w:pos="2160"/>
+          <w:tab w:val="right" w:pos="10800"/>
+        </w:tabs>
+        <w:jc w:val="center"/>
+        <w:rPr>
+          <w:rFonts w:ascii="Calibri" w:hAnsi="Calibri"/>
+        </w:rPr>
+      </w:pPr>
+      <w:r>
+        <w:rPr>
+          <w:rFonts w:ascii="Calibri" w:hAnsi="Calibri"/>
+        </w:rPr>
+        <w:t>GitHub: github.com/simoncastellanos9</w:t>
       </w:r>
     </w:p>
     <w:p>
@@ -259,18 +287,8 @@
           <w:b/>
           <w:sz w:val="20"/>
         </w:rPr>
-        <w:t xml:space="preserve">Rice University </w:t>
-      </w:r>
-      <w:proofErr w:type="spellStart"/>
-      <w:r>
-        <w:rPr>
-          <w:rFonts w:ascii="Calibri" w:hAnsi="Calibri"/>
-          <w:b/>
-          <w:sz w:val="20"/>
-        </w:rPr>
-        <w:t>University</w:t>
-      </w:r>
-      <w:proofErr w:type="spellEnd"/>
+        <w:t>Rice University University</w:t>
+      </w:r>
       <w:r>
         <w:rPr>
           <w:rFonts w:ascii="Calibri" w:hAnsi="Calibri"/>
@@ -279,7 +297,6 @@
         </w:rPr>
         <w:tab/>
       </w:r>
-      <w:proofErr w:type="gramStart"/>
       <w:r>
         <w:rPr>
           <w:rFonts w:ascii="Calibri" w:hAnsi="Calibri"/>
@@ -294,16 +311,7 @@
           <w:b/>
           <w:sz w:val="20"/>
         </w:rPr>
-        <w:t>,</w:t>
-      </w:r>
-      <w:proofErr w:type="gramEnd"/>
-      <w:r>
-        <w:rPr>
-          <w:rFonts w:ascii="Calibri" w:hAnsi="Calibri"/>
-          <w:b/>
-          <w:sz w:val="20"/>
-        </w:rPr>
-        <w:t xml:space="preserve"> TX</w:t>
+        <w:t>, TX</w:t>
       </w:r>
     </w:p>
     <w:p>
@@ -595,7 +603,6 @@
         </w:rPr>
         <w:tab/>
       </w:r>
-      <w:proofErr w:type="spellStart"/>
       <w:r>
         <w:rPr>
           <w:rFonts w:ascii="Calibri" w:hAnsi="Calibri"/>
@@ -604,7 +611,6 @@
         </w:rPr>
         <w:t>Entartes</w:t>
       </w:r>
-      <w:proofErr w:type="spellEnd"/>
       <w:r>
         <w:rPr>
           <w:rFonts w:ascii="Calibri" w:hAnsi="Calibri"/>
@@ -819,23 +825,13 @@
         </w:rPr>
         <w:tab/>
       </w:r>
-      <w:proofErr w:type="spellStart"/>
-      <w:r>
-        <w:rPr>
-          <w:rFonts w:ascii="Calibri" w:hAnsi="Calibri"/>
-          <w:b/>
-          <w:sz w:val="20"/>
-        </w:rPr>
-        <w:t>Starplast</w:t>
-      </w:r>
-      <w:proofErr w:type="spellEnd"/>
-      <w:r>
-        <w:rPr>
-          <w:rFonts w:ascii="Calibri" w:hAnsi="Calibri"/>
-          <w:b/>
-          <w:sz w:val="20"/>
-        </w:rPr>
-        <w:t xml:space="preserve"> USA</w:t>
+      <w:r>
+        <w:rPr>
+          <w:rFonts w:ascii="Calibri" w:hAnsi="Calibri"/>
+          <w:b/>
+          <w:sz w:val="20"/>
+        </w:rPr>
+        <w:t>Starplast USA</w:t>
       </w:r>
       <w:r>
         <w:rPr>
@@ -1357,7 +1353,6 @@
         </w:rPr>
         <w:t xml:space="preserve">Feb. 2016 – </w:t>
       </w:r>
-      <w:proofErr w:type="gramStart"/>
       <w:r>
         <w:rPr>
           <w:rFonts w:ascii="Calibri" w:hAnsi="Calibri"/>
@@ -1372,16 +1367,7 @@
           <w:sz w:val="20"/>
           <w:lang w:val="es-CO"/>
         </w:rPr>
-        <w:t>.</w:t>
-      </w:r>
-      <w:proofErr w:type="gramEnd"/>
-      <w:r>
-        <w:rPr>
-          <w:rFonts w:ascii="Calibri" w:hAnsi="Calibri"/>
-          <w:sz w:val="20"/>
-          <w:lang w:val="es-CO"/>
-        </w:rPr>
-        <w:t xml:space="preserve"> 2018</w:t>
+        <w:t>. 2018</w:t>
       </w:r>
       <w:r>
         <w:rPr>
@@ -1811,25 +1797,7 @@
           <w:bCs/>
           <w:sz w:val="20"/>
         </w:rPr>
-        <w:t xml:space="preserve">Excel, Databasing, Pandas, </w:t>
-      </w:r>
-      <w:proofErr w:type="spellStart"/>
-      <w:r>
-        <w:rPr>
-          <w:rFonts w:ascii="Calibri" w:hAnsi="Calibri"/>
-          <w:bCs/>
-          <w:sz w:val="20"/>
-        </w:rPr>
-        <w:t>Jupyter</w:t>
-      </w:r>
-      <w:proofErr w:type="spellEnd"/>
-      <w:r>
-        <w:rPr>
-          <w:rFonts w:ascii="Calibri" w:hAnsi="Calibri"/>
-          <w:bCs/>
-          <w:sz w:val="20"/>
-        </w:rPr>
-        <w:t xml:space="preserve"> Notebook</w:t>
+        <w:t>Excel, Databasing, Pandas, Jupyter Notebook</w:t>
       </w:r>
     </w:p>
     <w:p>

</xml_diff>